<commit_message>
commit on 2022-09-28 at 19:26:57
</commit_message>
<xml_diff>
--- a/submissions/lifesciencerecruitment_polymer-engineer/DiStasioLuca-cover.docx
+++ b/submissions/lifesciencerecruitment_polymer-engineer/DiStasioLuca-cover.docx
@@ -305,102 +305,47 @@
     </w:p>
     <w:p>
       <w:pPr>
-        <w:spacing w:after="240" w:line="360" w:lineRule="auto"/>
-        <w:rPr>
-          <w:lang w:val="en-US"/>
-        </w:rPr>
-      </w:pPr>
-      <w:r>
-        <w:rPr>
-          <w:lang w:val="en-US"/>
-        </w:rPr>
-        <w:t>Dear Hiring Team,</w:t>
+        <w:spacing w:line="360" w:lineRule="auto"/>
+        <w:rPr>
+          <w:lang w:val="en-US"/>
+        </w:rPr>
+      </w:pPr>
+      <w:r>
+        <w:rPr>
+          <w:lang w:val="en-US"/>
+        </w:rPr>
+        <w:t xml:space="preserve">Dear </w:t>
+      </w:r>
+      <w:r>
+        <w:rPr>
+          <w:lang w:val="en-US"/>
+        </w:rPr>
+        <w:t>James,</w:t>
       </w:r>
     </w:p>
     <w:p>
       <w:pPr>
-        <w:spacing w:after="240" w:line="360" w:lineRule="auto"/>
-        <w:jc w:val="both"/>
-        <w:rPr>
-          <w:lang w:val="en-US"/>
-        </w:rPr>
-      </w:pPr>
-      <w:r>
-        <w:rPr>
-          <w:lang w:val="en-US"/>
-        </w:rPr>
-        <w:t xml:space="preserve">My Ph.D. in </w:t>
-      </w:r>
-      <w:r>
-        <w:rPr>
-          <w:lang w:val="en-US"/>
-        </w:rPr>
-        <w:t>Materials Science and Engineering</w:t>
-      </w:r>
-      <w:r>
-        <w:rPr>
-          <w:lang w:val="en-US"/>
-        </w:rPr>
-        <w:t>, focused on polymers and their composites,</w:t>
-      </w:r>
-      <w:r>
-        <w:rPr>
-          <w:lang w:val="en-US"/>
-        </w:rPr>
-        <w:t xml:space="preserve"> and more than 2 years as a postdoctoral fellow in computational mechanics </w:t>
-      </w:r>
-      <w:r>
-        <w:rPr>
-          <w:lang w:val="en-US"/>
-        </w:rPr>
-        <w:t>of soft polymers and biological materials</w:t>
-      </w:r>
-      <w:r>
-        <w:rPr>
-          <w:lang w:val="en-US"/>
-        </w:rPr>
-        <w:t xml:space="preserve">, along with my experience in developing and managing international research projects both as leader and collaborator, provide me with the skills to </w:t>
-      </w:r>
-      <w:r>
-        <w:rPr>
-          <w:lang w:val="en-US"/>
-        </w:rPr>
-        <w:t>help Coloplast deliver innovative products</w:t>
-      </w:r>
-      <w:r>
-        <w:rPr>
-          <w:lang w:val="en-US"/>
-        </w:rPr>
-        <w:t xml:space="preserve"> </w:t>
-      </w:r>
-      <w:r>
-        <w:rPr>
-          <w:lang w:val="en-US"/>
-        </w:rPr>
-        <w:t xml:space="preserve">in a </w:t>
-      </w:r>
-      <w:r>
-        <w:rPr>
-          <w:lang w:val="en-US"/>
-        </w:rPr>
-        <w:t>R&amp;D Material</w:t>
-      </w:r>
-      <w:r>
-        <w:rPr>
-          <w:lang w:val="en-US"/>
-        </w:rPr>
-        <w:t xml:space="preserve"> Scientist capacity</w:t>
-      </w:r>
-      <w:r>
-        <w:rPr>
-          <w:lang w:val="en-US"/>
-        </w:rPr>
-        <w:t>.</w:t>
+        <w:spacing w:after="120" w:line="360" w:lineRule="auto"/>
+        <w:rPr>
+          <w:lang w:val="en-US"/>
+        </w:rPr>
+      </w:pPr>
+      <w:r>
+        <w:rPr>
+          <w:lang w:val="en-US"/>
+        </w:rPr>
+        <w:t xml:space="preserve">Dear </w:t>
+      </w:r>
+      <w:r>
+        <w:rPr>
+          <w:lang w:val="en-US"/>
+        </w:rPr>
+        <w:t>Hiring Team,</w:t>
       </w:r>
     </w:p>
     <w:p>
       <w:pPr>
-        <w:spacing w:after="240" w:line="360" w:lineRule="auto"/>
+        <w:spacing w:after="120" w:line="360" w:lineRule="auto"/>
         <w:jc w:val="both"/>
         <w:rPr>
           <w:lang w:val="en-US"/>
@@ -410,37 +355,43 @@
         <w:rPr>
           <w:lang w:val="en-US"/>
         </w:rPr>
-        <w:t xml:space="preserve">I offer proficiency in </w:t>
-      </w:r>
-      <w:r>
-        <w:rPr>
-          <w:lang w:val="en-US"/>
-        </w:rPr>
-        <w:t xml:space="preserve">data analysis and statistical modeling, </w:t>
-      </w:r>
-      <w:r>
-        <w:rPr>
-          <w:lang w:val="en-US"/>
-        </w:rPr>
-        <w:t>several computational methods of solid mechanics (FEM, BEM), fluid mechanics (LBM, FVM), fracture and damage mechanics (CZM, VCCT, J-integral, interaction integrals), mesh generation and computational geometry (</w:t>
-      </w:r>
-      <w:r>
-        <w:rPr>
-          <w:lang w:val="en-US"/>
-        </w:rPr>
-        <w:t>t</w:t>
-      </w:r>
-      <w:r>
-        <w:rPr>
-          <w:lang w:val="en-US"/>
-        </w:rPr>
-        <w:t>ransfinite interpolation, elliptic/parabolic/hyperbolic mesh smoothing), and statistical mechanics (MC, MD)</w:t>
-      </w:r>
-      <w:r>
-        <w:rPr>
-          <w:lang w:val="en-US"/>
-        </w:rPr>
-        <w:t xml:space="preserve">. I have multiple years of experience in mechanical testing of polymers and their composites, strain sensing, ultrasound inspection, thermal imaging, microscopy, Scanning Electron Microscopy (SEM), Differential Scanning Calorimetry (DSC). </w:t>
+        <w:t xml:space="preserve">My Ph.D. in </w:t>
+      </w:r>
+      <w:r>
+        <w:rPr>
+          <w:lang w:val="en-US"/>
+        </w:rPr>
+        <w:t>Materials Science and Engineering</w:t>
+      </w:r>
+      <w:r>
+        <w:rPr>
+          <w:lang w:val="en-US"/>
+        </w:rPr>
+        <w:t xml:space="preserve"> focused on polymers and their composites,</w:t>
+      </w:r>
+      <w:r>
+        <w:rPr>
+          <w:lang w:val="en-US"/>
+        </w:rPr>
+        <w:t xml:space="preserve"> and more than 2 years as a postdoctoral fellow in computational mechanics </w:t>
+      </w:r>
+      <w:r>
+        <w:rPr>
+          <w:lang w:val="en-US"/>
+        </w:rPr>
+        <w:t>of soft polymers and biological materials</w:t>
+      </w:r>
+      <w:r>
+        <w:rPr>
+          <w:lang w:val="en-US"/>
+        </w:rPr>
+        <w:t xml:space="preserve">, along with my experience in developing and managing international research projects both as leader and collaborator, provide me with the skills to </w:t>
+      </w:r>
+      <w:r>
+        <w:rPr>
+          <w:lang w:val="en-US"/>
+        </w:rPr>
+        <w:t>drive innovation in the development of heart support devices</w:t>
       </w:r>
       <w:r>
         <w:rPr>
@@ -452,18 +403,30 @@
         <w:rPr>
           <w:lang w:val="en-US"/>
         </w:rPr>
-        <w:t>I am expert in several</w:t>
-      </w:r>
-      <w:r>
-        <w:rPr>
-          <w:lang w:val="en-US"/>
-        </w:rPr>
-        <w:t xml:space="preserve"> software and programming languages as outlined in my CV.</w:t>
+        <w:t xml:space="preserve">in a </w:t>
+      </w:r>
+      <w:r>
+        <w:rPr>
+          <w:lang w:val="en-US"/>
+        </w:rPr>
+        <w:t>Senior/Principal Polymer Development Engineer</w:t>
+      </w:r>
+      <w:r>
+        <w:rPr>
+          <w:lang w:val="en-US"/>
+        </w:rPr>
+        <w:t xml:space="preserve"> capacity</w:t>
+      </w:r>
+      <w:r>
+        <w:rPr>
+          <w:lang w:val="en-US"/>
+        </w:rPr>
+        <w:t>.</w:t>
       </w:r>
     </w:p>
     <w:p>
       <w:pPr>
-        <w:spacing w:after="240" w:line="360" w:lineRule="auto"/>
+        <w:spacing w:after="120" w:line="360" w:lineRule="auto"/>
         <w:jc w:val="both"/>
         <w:rPr>
           <w:lang w:val="en-US"/>
@@ -473,12 +436,72 @@
         <w:rPr>
           <w:lang w:val="en-US"/>
         </w:rPr>
-        <w:t>The opportunity of living and working in several countries has allowed me not only to become fluent in different languages but most importantly to master cross-cultural communication skills. Flexibility, adaptability, and rapid response to change are qualities that I have nurtured by navigating multiple work environments. From my Master's thesis through my Ph.D. project to my postdoctoral fellowship, I have learned to manage international research projects from inception to exploitation. Honesty, transparency, and a positive attitude towards challenges have helped me earn the trust of each stakeholder involved. The ability to communicate candidly in the workplace has allowed me to build a broad network across different countries and scientific fields.</w:t>
+        <w:t xml:space="preserve">I offer proficiency in </w:t>
+      </w:r>
+      <w:r>
+        <w:rPr>
+          <w:lang w:val="en-US"/>
+        </w:rPr>
+        <w:t>data analysis and statistical modeling,</w:t>
+      </w:r>
+      <w:r>
+        <w:rPr>
+          <w:lang w:val="en-US"/>
+        </w:rPr>
+        <w:t xml:space="preserve"> product design (CAD, CAE),</w:t>
+      </w:r>
+      <w:r>
+        <w:rPr>
+          <w:lang w:val="en-US"/>
+        </w:rPr>
+        <w:t xml:space="preserve"> </w:t>
+      </w:r>
+      <w:r>
+        <w:rPr>
+          <w:lang w:val="en-US"/>
+        </w:rPr>
+        <w:t>several computational methods of solid mechanics (FEM, BEM), fluid mechanics (LBM, FVM), fracture and damage mechanics (CZM, VCCT, J-integral, interaction integrals), mesh generation and computational geometry (</w:t>
+      </w:r>
+      <w:r>
+        <w:rPr>
+          <w:lang w:val="en-US"/>
+        </w:rPr>
+        <w:t>t</w:t>
+      </w:r>
+      <w:r>
+        <w:rPr>
+          <w:lang w:val="en-US"/>
+        </w:rPr>
+        <w:t>ransfinite interpolation, elliptic/parabolic/hyperbolic mesh smoothing), and statistical mechanics (MC, MD)</w:t>
+      </w:r>
+      <w:r>
+        <w:rPr>
+          <w:lang w:val="en-US"/>
+        </w:rPr>
+        <w:t xml:space="preserve">. I have multiple years of experience in mechanical testing of polymers and their composites, strain sensing, ultrasound inspection, thermal imaging, microscopy, Scanning Electron Microscopy (SEM), Differential Scanning Calorimetry (DSC). </w:t>
+      </w:r>
+      <w:r>
+        <w:rPr>
+          <w:lang w:val="en-US"/>
+        </w:rPr>
+        <w:t xml:space="preserve"> </w:t>
+      </w:r>
+      <w:r>
+        <w:rPr>
+          <w:lang w:val="en-US"/>
+        </w:rPr>
+        <w:t>I am expert in several</w:t>
+      </w:r>
+      <w:r>
+        <w:rPr>
+          <w:lang w:val="en-US"/>
+        </w:rPr>
+        <w:t xml:space="preserve"> software and programming languages as outlined in my CV.</w:t>
       </w:r>
     </w:p>
     <w:p>
       <w:pPr>
-        <w:spacing w:after="240" w:line="360" w:lineRule="auto"/>
+        <w:spacing w:after="120" w:line="360" w:lineRule="auto"/>
         <w:jc w:val="both"/>
         <w:rPr>
           <w:lang w:val="en-US"/>
@@ -488,19 +511,34 @@
         <w:rPr>
           <w:lang w:val="en-US"/>
         </w:rPr>
+        <w:t>The opportunity of living and working in several countries has allowed me not only to become fluent in different languages but most importantly to master cross-cultural communication skills. Flexibility, adaptability, and rapid response to change are qualities that I have nurtured by navigating multiple work environments. From my Master's thesis through my Ph.D. project to my postdoctoral fellowship, I have learned to manage international research projects from inception to exploitation. Honesty, transparency, and a positive attitude towards challenges have helped me earn the trust of each stakeholder involved. The ability to communicate candidly in the workplace has allowed me to build a broad network across different countries and scientific fields.</w:t>
+      </w:r>
+    </w:p>
+    <w:p>
+      <w:pPr>
+        <w:spacing w:after="120" w:line="360" w:lineRule="auto"/>
+        <w:jc w:val="both"/>
+        <w:rPr>
+          <w:lang w:val="en-US"/>
+        </w:rPr>
+      </w:pPr>
+      <w:r>
+        <w:rPr>
+          <w:lang w:val="en-US"/>
+        </w:rPr>
         <w:t xml:space="preserve">I am eager to put my skills and experience in service of </w:t>
       </w:r>
       <w:r>
         <w:rPr>
           <w:lang w:val="en-US"/>
         </w:rPr>
-        <w:t>Coloplast</w:t>
-      </w:r>
-      <w:r>
-        <w:rPr>
-          <w:lang w:val="en-US"/>
-        </w:rPr>
-        <w:t>'s mission, and I am confident we should arrange a time to meet. In the meantime, I wish to thank you for taking the time to consider my application and review my qualifications.</w:t>
+        <w:t>your client’</w:t>
+      </w:r>
+      <w:r>
+        <w:rPr>
+          <w:lang w:val="en-US"/>
+        </w:rPr>
+        <w:t>s mission, and I am confident we should arrange a time to meet. In the meantime, I wish to thank you for taking the time to consider my application and review my qualifications.</w:t>
       </w:r>
     </w:p>
     <w:p>

</xml_diff>